<commit_message>
Login instructions on the downloadable PDF have been updated
</commit_message>
<xml_diff>
--- a/public/documents/CHAT Publications Manual.docx
+++ b/public/documents/CHAT Publications Manual.docx
@@ -1,20 +1,11 @@
 
 <file path=word/document.xml><?xml version="1.0" encoding="utf-8"?>
-<w:document xmlns:wpc="http://schemas.microsoft.com/office/word/2010/wordprocessingCanvas" xmlns:mc="http://schemas.openxmlformats.org/markup-compatibility/2006" xmlns:o="urn:schemas-microsoft-com:office:office" xmlns:r="http://schemas.openxmlformats.org/officeDocument/2006/relationships" xmlns:m="http://schemas.openxmlformats.org/officeDocument/2006/math" xmlns:v="urn:schemas-microsoft-com:vml" xmlns:wp14="http://schemas.microsoft.com/office/word/2010/wordprocessingDrawing" xmlns:wp="http://schemas.openxmlformats.org/drawingml/2006/wordprocessingDrawing" xmlns:w10="urn:schemas-microsoft-com:office:word" xmlns:w="http://schemas.openxmlformats.org/wordprocessingml/2006/main" xmlns:w14="http://schemas.microsoft.com/office/word/2010/wordml" xmlns:wpg="http://schemas.microsoft.com/office/word/2010/wordprocessingGroup" xmlns:wpi="http://schemas.microsoft.com/office/word/2010/wordprocessingInk" xmlns:wne="http://schemas.microsoft.com/office/word/2006/wordml" xmlns:wps="http://schemas.microsoft.com/office/word/2010/wordprocessingShape" mc:Ignorable="w14 wp14">
+<w:document xmlns:wpc="http://schemas.microsoft.com/office/word/2010/wordprocessingCanvas" xmlns:mo="http://schemas.microsoft.com/office/mac/office/2008/main" xmlns:mc="http://schemas.openxmlformats.org/markup-compatibility/2006" xmlns:mv="urn:schemas-microsoft-com:mac:vml" xmlns:o="urn:schemas-microsoft-com:office:office" xmlns:r="http://schemas.openxmlformats.org/officeDocument/2006/relationships" xmlns:m="http://schemas.openxmlformats.org/officeDocument/2006/math" xmlns:v="urn:schemas-microsoft-com:vml" xmlns:wp14="http://schemas.microsoft.com/office/word/2010/wordprocessingDrawing" xmlns:wp="http://schemas.openxmlformats.org/drawingml/2006/wordprocessingDrawing" xmlns:w10="urn:schemas-microsoft-com:office:word" xmlns:w="http://schemas.openxmlformats.org/wordprocessingml/2006/main" xmlns:w14="http://schemas.microsoft.com/office/word/2010/wordml" xmlns:wpg="http://schemas.microsoft.com/office/word/2010/wordprocessingGroup" xmlns:wpi="http://schemas.microsoft.com/office/word/2010/wordprocessingInk" xmlns:wne="http://schemas.microsoft.com/office/word/2006/wordml" xmlns:wps="http://schemas.microsoft.com/office/word/2010/wordprocessingShape" mc:Ignorable="w14 wp14">
   <w:body>
     <w:p>
       <w:pPr>
         <w:spacing w:before="100" w:beforeAutospacing="1" w:after="100" w:afterAutospacing="1" w:line="240" w:lineRule="auto"/>
         <w:outlineLvl w:val="1"/>
-        <w:rPr>
-          <w:rFonts w:ascii="Times New Roman" w:eastAsia="Times New Roman" w:hAnsi="Times New Roman" w:cs="Times New Roman"/>
-          <w:b/>
-          <w:bCs/>
-          <w:sz w:val="36"/>
-          <w:szCs w:val="36"/>
-        </w:rPr>
-      </w:pPr>
-      <w:r>
         <w:rPr>
           <w:rFonts w:ascii="Times New Roman" w:eastAsia="Times New Roman" w:hAnsi="Times New Roman" w:cs="Times New Roman"/>
           <w:b/>
@@ -23,9 +14,12 @@
           <w:szCs w:val="36"/>
           <w:bdr w:val="single" w:sz="12" w:space="2" w:color="D4002F" w:frame="1"/>
         </w:rPr>
-        <w:t>1</w:t>
-      </w:r>
-      <w:r>
+      </w:pPr>
+    </w:p>
+    <w:p>
+      <w:pPr>
+        <w:spacing w:before="100" w:beforeAutospacing="1" w:after="100" w:afterAutospacing="1" w:line="240" w:lineRule="auto"/>
+        <w:outlineLvl w:val="1"/>
         <w:rPr>
           <w:rFonts w:ascii="Times New Roman" w:eastAsia="Times New Roman" w:hAnsi="Times New Roman" w:cs="Times New Roman"/>
           <w:b/>
@@ -33,6 +27,26 @@
           <w:sz w:val="36"/>
           <w:szCs w:val="36"/>
         </w:rPr>
+      </w:pPr>
+      <w:r>
+        <w:rPr>
+          <w:rFonts w:ascii="Times New Roman" w:eastAsia="Times New Roman" w:hAnsi="Times New Roman" w:cs="Times New Roman"/>
+          <w:b/>
+          <w:bCs/>
+          <w:sz w:val="36"/>
+          <w:szCs w:val="36"/>
+          <w:bdr w:val="single" w:sz="12" w:space="2" w:color="D4002F" w:frame="1"/>
+        </w:rPr>
+        <w:t>1</w:t>
+      </w:r>
+      <w:r>
+        <w:rPr>
+          <w:rFonts w:ascii="Times New Roman" w:eastAsia="Times New Roman" w:hAnsi="Times New Roman" w:cs="Times New Roman"/>
+          <w:b/>
+          <w:bCs/>
+          <w:sz w:val="36"/>
+          <w:szCs w:val="36"/>
+        </w:rPr>
         <w:t xml:space="preserve"> Login and Registration</w:t>
       </w:r>
     </w:p>
@@ -51,7 +65,49 @@
           <w:sz w:val="24"/>
           <w:szCs w:val="24"/>
         </w:rPr>
-        <w:t>If you have not signed up yet click the link that says "Sign Up",</w:t>
+        <w:t>If you have not signed u</w:t>
+      </w:r>
+      <w:r>
+        <w:rPr>
+          <w:rFonts w:ascii="Times New Roman" w:eastAsia="Times New Roman" w:hAnsi="Times New Roman" w:cs="Times New Roman"/>
+          <w:sz w:val="24"/>
+          <w:szCs w:val="24"/>
+        </w:rPr>
+        <w:t xml:space="preserve">p yet click the link that </w:t>
+      </w:r>
+      <w:proofErr w:type="gramStart"/>
+      <w:r>
+        <w:rPr>
+          <w:rFonts w:ascii="Times New Roman" w:eastAsia="Times New Roman" w:hAnsi="Times New Roman" w:cs="Times New Roman"/>
+          <w:sz w:val="24"/>
+          <w:szCs w:val="24"/>
+        </w:rPr>
+        <w:t>says</w:t>
+      </w:r>
+      <w:proofErr w:type="gramEnd"/>
+      <w:r>
+        <w:rPr>
+          <w:rFonts w:ascii="Times New Roman" w:eastAsia="Times New Roman" w:hAnsi="Times New Roman" w:cs="Times New Roman"/>
+          <w:sz w:val="24"/>
+          <w:szCs w:val="24"/>
+        </w:rPr>
+        <w:t xml:space="preserve"> “</w:t>
+      </w:r>
+      <w:r>
+        <w:rPr>
+          <w:rFonts w:ascii="Times New Roman" w:eastAsia="Times New Roman" w:hAnsi="Times New Roman" w:cs="Times New Roman"/>
+          <w:sz w:val="24"/>
+          <w:szCs w:val="24"/>
+        </w:rPr>
+        <w:t>Register here!</w:t>
+      </w:r>
+      <w:r>
+        <w:rPr>
+          <w:rFonts w:ascii="Times New Roman" w:eastAsia="Times New Roman" w:hAnsi="Times New Roman" w:cs="Times New Roman"/>
+          <w:sz w:val="24"/>
+          <w:szCs w:val="24"/>
+        </w:rPr>
+        <w:t>”</w:t>
       </w:r>
     </w:p>
     <w:p>
@@ -71,10 +127,10 @@
           <w:szCs w:val="24"/>
         </w:rPr>
         <w:drawing>
-          <wp:inline distT="0" distB="0" distL="0" distR="0">
-            <wp:extent cx="5943600" cy="4067175"/>
-            <wp:effectExtent l="0" t="0" r="0" b="9525"/>
-            <wp:docPr id="2" name="Picture 2"/>
+          <wp:inline distT="0" distB="0" distL="0" distR="0" wp14:anchorId="4D49E832" wp14:editId="275D978A">
+            <wp:extent cx="5934075" cy="2847975"/>
+            <wp:effectExtent l="0" t="0" r="9525" b="9525"/>
+            <wp:docPr id="1" name="Picture 1"/>
             <wp:cNvGraphicFramePr>
               <a:graphicFrameLocks xmlns:a="http://schemas.openxmlformats.org/drawingml/2006/main" noChangeAspect="1"/>
             </wp:cNvGraphicFramePr>
@@ -103,7 +159,7 @@
                   <pic:spPr bwMode="auto">
                     <a:xfrm>
                       <a:off x="0" y="0"/>
-                      <a:ext cx="5943600" cy="4067175"/>
+                      <a:ext cx="5934075" cy="2847975"/>
                     </a:xfrm>
                     <a:prstGeom prst="rect">
                       <a:avLst/>
@@ -153,7 +209,17 @@
           <w:sz w:val="24"/>
           <w:szCs w:val="24"/>
         </w:rPr>
-        <w:t xml:space="preserve"> enter your name, email, and a password.</w:t>
+        <w:t xml:space="preserve"> enter your name, em</w:t>
+      </w:r>
+      <w:bookmarkStart w:id="0" w:name="_GoBack"/>
+      <w:bookmarkEnd w:id="0"/>
+      <w:r>
+        <w:rPr>
+          <w:rFonts w:ascii="Times New Roman" w:eastAsia="Times New Roman" w:hAnsi="Times New Roman" w:cs="Times New Roman"/>
+          <w:sz w:val="24"/>
+          <w:szCs w:val="24"/>
+        </w:rPr>
+        <w:t>ail, and a password.</w:t>
       </w:r>
       <w:r>
         <w:rPr>
@@ -191,10 +257,10 @@
           <w:szCs w:val="24"/>
         </w:rPr>
         <w:drawing>
-          <wp:inline distT="0" distB="0" distL="0" distR="0">
-            <wp:extent cx="5286375" cy="2791681"/>
-            <wp:effectExtent l="0" t="0" r="0" b="8890"/>
-            <wp:docPr id="3" name="Picture 3"/>
+          <wp:inline distT="0" distB="0" distL="0" distR="0" wp14:anchorId="4C8B46A6" wp14:editId="16222D04">
+            <wp:extent cx="5934075" cy="3362325"/>
+            <wp:effectExtent l="0" t="0" r="9525" b="9525"/>
+            <wp:docPr id="2" name="Picture 2"/>
             <wp:cNvGraphicFramePr>
               <a:graphicFrameLocks xmlns:a="http://schemas.openxmlformats.org/drawingml/2006/main" noChangeAspect="1"/>
             </wp:cNvGraphicFramePr>
@@ -202,7 +268,7 @@
               <a:graphicData uri="http://schemas.openxmlformats.org/drawingml/2006/picture">
                 <pic:pic xmlns:pic="http://schemas.openxmlformats.org/drawingml/2006/picture">
                   <pic:nvPicPr>
-                    <pic:cNvPr id="0" name="Picture 2"/>
+                    <pic:cNvPr id="0" name="Picture 1"/>
                     <pic:cNvPicPr>
                       <a:picLocks noChangeAspect="1" noChangeArrowheads="1"/>
                     </pic:cNvPicPr>
@@ -223,7 +289,7 @@
                   <pic:spPr bwMode="auto">
                     <a:xfrm>
                       <a:off x="0" y="0"/>
-                      <a:ext cx="5286375" cy="2791681"/>
+                      <a:ext cx="5934075" cy="3362325"/>
                     </a:xfrm>
                     <a:prstGeom prst="rect">
                       <a:avLst/>
@@ -259,76 +325,101 @@
           <w:szCs w:val="24"/>
         </w:rPr>
       </w:pPr>
-    </w:p>
-    <w:p>
-      <w:pPr>
-        <w:spacing w:after="0" w:line="240" w:lineRule="auto"/>
-        <w:rPr>
-          <w:rFonts w:ascii="Times New Roman" w:eastAsia="Times New Roman" w:hAnsi="Times New Roman" w:cs="Times New Roman"/>
-          <w:sz w:val="24"/>
-          <w:szCs w:val="24"/>
-        </w:rPr>
-      </w:pPr>
-    </w:p>
-    <w:p>
-      <w:pPr>
-        <w:spacing w:after="0" w:line="240" w:lineRule="auto"/>
-        <w:rPr>
-          <w:rFonts w:ascii="Times New Roman" w:eastAsia="Times New Roman" w:hAnsi="Times New Roman" w:cs="Times New Roman"/>
-          <w:sz w:val="24"/>
-          <w:szCs w:val="24"/>
-        </w:rPr>
-      </w:pPr>
-    </w:p>
-    <w:p>
-      <w:pPr>
-        <w:spacing w:after="0" w:line="240" w:lineRule="auto"/>
-        <w:rPr>
-          <w:rFonts w:ascii="Times New Roman" w:eastAsia="Times New Roman" w:hAnsi="Times New Roman" w:cs="Times New Roman"/>
-          <w:sz w:val="24"/>
-          <w:szCs w:val="24"/>
-        </w:rPr>
-      </w:pPr>
-      <w:r>
-        <w:rPr>
-          <w:rFonts w:ascii="Times New Roman" w:eastAsia="Times New Roman" w:hAnsi="Times New Roman" w:cs="Times New Roman"/>
-          <w:sz w:val="24"/>
-          <w:szCs w:val="24"/>
-        </w:rPr>
+      <w:r>
+        <w:rPr>
+          <w:rFonts w:ascii="Times New Roman" w:eastAsia="Times New Roman" w:hAnsi="Times New Roman" w:cs="Times New Roman"/>
+          <w:sz w:val="24"/>
+          <w:szCs w:val="24"/>
+        </w:rPr>
+        <w:lastRenderedPageBreak/>
         <w:t xml:space="preserve"> This will notify the system admin to approve your registration request within the system. </w:t>
       </w:r>
-    </w:p>
-    <w:p>
-      <w:pPr>
-        <w:spacing w:after="0" w:line="240" w:lineRule="auto"/>
-        <w:rPr>
-          <w:rFonts w:ascii="Times New Roman" w:eastAsia="Times New Roman" w:hAnsi="Times New Roman" w:cs="Times New Roman"/>
-          <w:sz w:val="24"/>
-          <w:szCs w:val="24"/>
-        </w:rPr>
-      </w:pPr>
-    </w:p>
-    <w:p>
-      <w:pPr>
-        <w:spacing w:after="0" w:line="240" w:lineRule="auto"/>
-        <w:rPr>
-          <w:rFonts w:ascii="Times New Roman" w:eastAsia="Times New Roman" w:hAnsi="Times New Roman" w:cs="Times New Roman"/>
-          <w:sz w:val="24"/>
-          <w:szCs w:val="24"/>
-        </w:rPr>
-      </w:pPr>
-      <w:r>
-        <w:rPr>
-          <w:rFonts w:ascii="Times New Roman" w:eastAsia="Times New Roman" w:hAnsi="Times New Roman" w:cs="Times New Roman"/>
+      <w:r>
+        <w:rPr>
+          <w:rFonts w:ascii="Times New Roman" w:eastAsia="Times New Roman" w:hAnsi="Times New Roman" w:cs="Times New Roman"/>
+          <w:sz w:val="24"/>
+          <w:szCs w:val="24"/>
+        </w:rPr>
+        <w:t>If you already are signed up, click “Already signed up? Login here!”</w:t>
+      </w:r>
+    </w:p>
+    <w:p>
+      <w:pPr>
+        <w:spacing w:after="0" w:line="240" w:lineRule="auto"/>
+        <w:rPr>
+          <w:rFonts w:ascii="Times New Roman" w:eastAsia="Times New Roman" w:hAnsi="Times New Roman" w:cs="Times New Roman"/>
+          <w:sz w:val="24"/>
+          <w:szCs w:val="24"/>
+        </w:rPr>
+      </w:pPr>
+    </w:p>
+    <w:p>
+      <w:pPr>
+        <w:spacing w:after="0" w:line="240" w:lineRule="auto"/>
+        <w:rPr>
           <w:noProof/>
+        </w:rPr>
+      </w:pPr>
+      <w:r>
+        <w:rPr>
+          <w:rFonts w:ascii="Times New Roman" w:eastAsia="Times New Roman" w:hAnsi="Times New Roman" w:cs="Times New Roman"/>
+          <w:sz w:val="24"/>
+          <w:szCs w:val="24"/>
+        </w:rPr>
+        <w:t>Once the system admin has approved your request</w:t>
+      </w:r>
+      <w:r>
+        <w:rPr>
+          <w:rFonts w:ascii="Times New Roman" w:eastAsia="Times New Roman" w:hAnsi="Times New Roman" w:cs="Times New Roman"/>
+          <w:sz w:val="24"/>
+          <w:szCs w:val="24"/>
+        </w:rPr>
+        <w:t>, you will be sent an email and you</w:t>
+      </w:r>
+      <w:r>
+        <w:rPr>
+          <w:rFonts w:ascii="Times New Roman" w:eastAsia="Times New Roman" w:hAnsi="Times New Roman" w:cs="Times New Roman"/>
+          <w:sz w:val="24"/>
+          <w:szCs w:val="24"/>
+        </w:rPr>
+        <w:t xml:space="preserve"> can go to the login screen, type in your email, and enter the password you used when you signed up.</w:t>
+      </w:r>
+      <w:r>
+        <w:rPr>
+          <w:noProof/>
+        </w:rPr>
+        <w:t xml:space="preserve"> </w:t>
+      </w:r>
+    </w:p>
+    <w:p>
+      <w:pPr>
+        <w:spacing w:after="0" w:line="240" w:lineRule="auto"/>
+        <w:rPr>
+          <w:noProof/>
+        </w:rPr>
+      </w:pPr>
+    </w:p>
+    <w:p>
+      <w:pPr>
+        <w:spacing w:after="0" w:line="240" w:lineRule="auto"/>
+        <w:rPr>
+          <w:rFonts w:ascii="Times New Roman" w:eastAsia="Times New Roman" w:hAnsi="Times New Roman" w:cs="Times New Roman"/>
+          <w:sz w:val="24"/>
+          <w:szCs w:val="24"/>
+        </w:rPr>
+      </w:pPr>
+      <w:r>
+        <w:rPr>
+          <w:rFonts w:ascii="Times New Roman" w:eastAsia="Times New Roman" w:hAnsi="Times New Roman" w:cs="Times New Roman"/>
+          <w:noProof/>
           <w:sz w:val="24"/>
           <w:szCs w:val="24"/>
         </w:rPr>
         <w:drawing>
-          <wp:inline distT="0" distB="0" distL="0" distR="0">
-            <wp:extent cx="5943600" cy="2781300"/>
+          <wp:inline distT="0" distB="0" distL="0" distR="0" wp14:anchorId="3825BCB5" wp14:editId="1AC545D2">
+            <wp:extent cx="5943600" cy="1200150"/>
             <wp:effectExtent l="0" t="0" r="0" b="0"/>
-            <wp:docPr id="7" name="Picture 7"/>
+            <wp:docPr id="5" name="Picture 5"/>
             <wp:cNvGraphicFramePr>
               <a:graphicFrameLocks xmlns:a="http://schemas.openxmlformats.org/drawingml/2006/main" noChangeAspect="1"/>
             </wp:cNvGraphicFramePr>
@@ -336,7 +427,7 @@
               <a:graphicData uri="http://schemas.openxmlformats.org/drawingml/2006/picture">
                 <pic:pic xmlns:pic="http://schemas.openxmlformats.org/drawingml/2006/picture">
                   <pic:nvPicPr>
-                    <pic:cNvPr id="0" name="Picture 6"/>
+                    <pic:cNvPr id="0" name="Picture 2"/>
                     <pic:cNvPicPr>
                       <a:picLocks noChangeAspect="1" noChangeArrowheads="1"/>
                     </pic:cNvPicPr>
@@ -357,7 +448,7 @@
                   <pic:spPr bwMode="auto">
                     <a:xfrm>
                       <a:off x="0" y="0"/>
-                      <a:ext cx="5943600" cy="2781300"/>
+                      <a:ext cx="5943600" cy="1200150"/>
                     </a:xfrm>
                     <a:prstGeom prst="rect">
                       <a:avLst/>
@@ -373,70 +464,124 @@
           </wp:inline>
         </w:drawing>
       </w:r>
-    </w:p>
-    <w:p>
-      <w:pPr>
-        <w:spacing w:after="0" w:line="240" w:lineRule="auto"/>
-        <w:rPr>
-          <w:rFonts w:ascii="Times New Roman" w:eastAsia="Times New Roman" w:hAnsi="Times New Roman" w:cs="Times New Roman"/>
-          <w:sz w:val="24"/>
-          <w:szCs w:val="24"/>
-        </w:rPr>
-      </w:pPr>
-      <w:bookmarkStart w:id="0" w:name="_GoBack"/>
-      <w:bookmarkEnd w:id="0"/>
-    </w:p>
-    <w:p>
-      <w:pPr>
-        <w:spacing w:after="0" w:line="240" w:lineRule="auto"/>
-        <w:rPr>
+      <w:r>
+        <w:rPr>
+          <w:rFonts w:ascii="Times New Roman" w:eastAsia="Times New Roman" w:hAnsi="Times New Roman" w:cs="Times New Roman"/>
+          <w:sz w:val="24"/>
+          <w:szCs w:val="24"/>
+        </w:rPr>
+        <w:br/>
+      </w:r>
+      <w:r>
+        <w:rPr>
+          <w:rFonts w:ascii="Times New Roman" w:eastAsia="Times New Roman" w:hAnsi="Times New Roman" w:cs="Times New Roman"/>
+          <w:sz w:val="24"/>
+          <w:szCs w:val="24"/>
+        </w:rPr>
+        <w:br/>
+      </w:r>
+    </w:p>
+    <w:p>
+      <w:pPr>
+        <w:spacing w:after="0" w:line="240" w:lineRule="auto"/>
+        <w:rPr>
+          <w:rFonts w:ascii="Times New Roman" w:eastAsia="Times New Roman" w:hAnsi="Times New Roman" w:cs="Times New Roman"/>
+          <w:sz w:val="24"/>
+          <w:szCs w:val="24"/>
+        </w:rPr>
+      </w:pPr>
+    </w:p>
+    <w:p>
+      <w:pPr>
+        <w:spacing w:after="0" w:line="240" w:lineRule="auto"/>
+        <w:rPr>
+          <w:rFonts w:ascii="Times New Roman" w:eastAsia="Times New Roman" w:hAnsi="Times New Roman" w:cs="Times New Roman"/>
+          <w:sz w:val="24"/>
+          <w:szCs w:val="24"/>
+        </w:rPr>
+      </w:pPr>
+    </w:p>
+    <w:p>
+      <w:pPr>
+        <w:spacing w:after="0" w:line="240" w:lineRule="auto"/>
+        <w:rPr>
+          <w:rFonts w:ascii="Times New Roman" w:eastAsia="Times New Roman" w:hAnsi="Times New Roman" w:cs="Times New Roman"/>
+          <w:sz w:val="24"/>
+          <w:szCs w:val="24"/>
+        </w:rPr>
+      </w:pPr>
+    </w:p>
+    <w:p>
+      <w:pPr>
+        <w:spacing w:after="0" w:line="240" w:lineRule="auto"/>
+        <w:rPr>
+          <w:rFonts w:ascii="Times New Roman" w:eastAsia="Times New Roman" w:hAnsi="Times New Roman" w:cs="Times New Roman"/>
+          <w:sz w:val="24"/>
+          <w:szCs w:val="24"/>
+        </w:rPr>
+      </w:pPr>
+      <w:r>
+        <w:rPr>
+          <w:rFonts w:ascii="Times New Roman" w:eastAsia="Times New Roman" w:hAnsi="Times New Roman" w:cs="Times New Roman"/>
+          <w:sz w:val="24"/>
+          <w:szCs w:val="24"/>
+        </w:rPr>
+        <w:t xml:space="preserve">If you are already in the system but don't know your password, you can click </w:t>
+      </w:r>
+      <w:r>
+        <w:rPr>
+          <w:rFonts w:ascii="Times New Roman" w:eastAsia="Times New Roman" w:hAnsi="Times New Roman" w:cs="Times New Roman"/>
+          <w:sz w:val="24"/>
+          <w:szCs w:val="24"/>
+        </w:rPr>
+        <w:t>“</w:t>
+      </w:r>
+      <w:r>
+        <w:rPr>
+          <w:rFonts w:ascii="Times New Roman" w:eastAsia="Times New Roman" w:hAnsi="Times New Roman" w:cs="Times New Roman"/>
+          <w:sz w:val="24"/>
+          <w:szCs w:val="24"/>
+        </w:rPr>
+        <w:t>Forgot your password?</w:t>
+      </w:r>
+      <w:r>
+        <w:rPr>
+          <w:rFonts w:ascii="Times New Roman" w:eastAsia="Times New Roman" w:hAnsi="Times New Roman" w:cs="Times New Roman"/>
+          <w:sz w:val="24"/>
+          <w:szCs w:val="24"/>
+        </w:rPr>
+        <w:t>”</w:t>
+      </w:r>
+      <w:r>
+        <w:rPr>
+          <w:rFonts w:ascii="Times New Roman" w:eastAsia="Times New Roman" w:hAnsi="Times New Roman" w:cs="Times New Roman"/>
+          <w:sz w:val="24"/>
+          <w:szCs w:val="24"/>
+        </w:rPr>
+        <w:t xml:space="preserve"> to reset your password.</w:t>
+      </w:r>
+    </w:p>
+    <w:p>
+      <w:pPr>
+        <w:spacing w:after="0" w:line="240" w:lineRule="auto"/>
+        <w:rPr>
+          <w:rFonts w:ascii="Times New Roman" w:eastAsia="Times New Roman" w:hAnsi="Times New Roman" w:cs="Times New Roman"/>
+          <w:sz w:val="24"/>
+          <w:szCs w:val="24"/>
+        </w:rPr>
+      </w:pPr>
+      <w:r>
+        <w:rPr>
+          <w:rFonts w:ascii="Times New Roman" w:eastAsia="Times New Roman" w:hAnsi="Times New Roman" w:cs="Times New Roman"/>
           <w:noProof/>
-        </w:rPr>
-      </w:pPr>
-      <w:r>
-        <w:rPr>
-          <w:rFonts w:ascii="Times New Roman" w:eastAsia="Times New Roman" w:hAnsi="Times New Roman" w:cs="Times New Roman"/>
-          <w:sz w:val="24"/>
-          <w:szCs w:val="24"/>
-        </w:rPr>
-        <w:t>Once the system admin has approved your request, you can go to the login screen, type in your email, and enter the password you used when you signed up.</w:t>
-      </w:r>
-      <w:r>
-        <w:rPr>
-          <w:noProof/>
-        </w:rPr>
-        <w:t xml:space="preserve"> </w:t>
-      </w:r>
-    </w:p>
-    <w:p>
-      <w:pPr>
-        <w:spacing w:after="0" w:line="240" w:lineRule="auto"/>
-        <w:rPr>
-          <w:noProof/>
-        </w:rPr>
-      </w:pPr>
-    </w:p>
-    <w:p>
-      <w:pPr>
-        <w:spacing w:after="0" w:line="240" w:lineRule="auto"/>
-        <w:rPr>
-          <w:rFonts w:ascii="Times New Roman" w:eastAsia="Times New Roman" w:hAnsi="Times New Roman" w:cs="Times New Roman"/>
-          <w:sz w:val="24"/>
-          <w:szCs w:val="24"/>
-        </w:rPr>
-      </w:pPr>
-      <w:r>
-        <w:rPr>
-          <w:rFonts w:ascii="Times New Roman" w:eastAsia="Times New Roman" w:hAnsi="Times New Roman" w:cs="Times New Roman"/>
-          <w:noProof/>
           <w:sz w:val="24"/>
           <w:szCs w:val="24"/>
         </w:rPr>
         <w:drawing>
-          <wp:inline distT="0" distB="0" distL="0" distR="0">
-            <wp:extent cx="5934075" cy="2038350"/>
-            <wp:effectExtent l="0" t="0" r="9525" b="0"/>
-            <wp:docPr id="4" name="Picture 4"/>
+          <wp:inline distT="0" distB="0" distL="0" distR="0" wp14:anchorId="1D144981" wp14:editId="2E54A6E4">
+            <wp:extent cx="5943600" cy="2419350"/>
+            <wp:effectExtent l="0" t="0" r="0" b="0"/>
+            <wp:docPr id="11" name="Picture 11"/>
             <wp:cNvGraphicFramePr>
               <a:graphicFrameLocks xmlns:a="http://schemas.openxmlformats.org/drawingml/2006/main" noChangeAspect="1"/>
             </wp:cNvGraphicFramePr>
@@ -444,145 +589,13 @@
               <a:graphicData uri="http://schemas.openxmlformats.org/drawingml/2006/picture">
                 <pic:pic xmlns:pic="http://schemas.openxmlformats.org/drawingml/2006/picture">
                   <pic:nvPicPr>
-                    <pic:cNvPr id="0" name="Picture 3"/>
+                    <pic:cNvPr id="0" name="Picture 5"/>
                     <pic:cNvPicPr>
                       <a:picLocks noChangeAspect="1" noChangeArrowheads="1"/>
                     </pic:cNvPicPr>
                   </pic:nvPicPr>
                   <pic:blipFill>
                     <a:blip r:embed="rId8">
-                      <a:extLst>
-                        <a:ext uri="{28A0092B-C50C-407E-A947-70E740481C1C}">
-                          <a14:useLocalDpi xmlns:a14="http://schemas.microsoft.com/office/drawing/2010/main" val="0"/>
-                        </a:ext>
-                      </a:extLst>
-                    </a:blip>
-                    <a:srcRect/>
-                    <a:stretch>
-                      <a:fillRect/>
-                    </a:stretch>
-                  </pic:blipFill>
-                  <pic:spPr bwMode="auto">
-                    <a:xfrm>
-                      <a:off x="0" y="0"/>
-                      <a:ext cx="5934075" cy="2038350"/>
-                    </a:xfrm>
-                    <a:prstGeom prst="rect">
-                      <a:avLst/>
-                    </a:prstGeom>
-                    <a:noFill/>
-                    <a:ln>
-                      <a:noFill/>
-                    </a:ln>
-                  </pic:spPr>
-                </pic:pic>
-              </a:graphicData>
-            </a:graphic>
-          </wp:inline>
-        </w:drawing>
-      </w:r>
-      <w:r>
-        <w:rPr>
-          <w:rFonts w:ascii="Times New Roman" w:eastAsia="Times New Roman" w:hAnsi="Times New Roman" w:cs="Times New Roman"/>
-          <w:sz w:val="24"/>
-          <w:szCs w:val="24"/>
-        </w:rPr>
-        <w:br/>
-      </w:r>
-      <w:r>
-        <w:rPr>
-          <w:rFonts w:ascii="Times New Roman" w:eastAsia="Times New Roman" w:hAnsi="Times New Roman" w:cs="Times New Roman"/>
-          <w:sz w:val="24"/>
-          <w:szCs w:val="24"/>
-        </w:rPr>
-        <w:br/>
-        <w:t xml:space="preserve">If you are already in the system but don't know your password, you can click </w:t>
-      </w:r>
-      <w:hyperlink r:id="rId9" w:history="1">
-        <w:r>
-          <w:rPr>
-            <w:rFonts w:ascii="Times New Roman" w:eastAsia="Times New Roman" w:hAnsi="Times New Roman" w:cs="Times New Roman"/>
-            <w:color w:val="0000FF"/>
-            <w:sz w:val="24"/>
-            <w:szCs w:val="24"/>
-            <w:u w:val="single"/>
-          </w:rPr>
-          <w:t>Forgot your password?</w:t>
-        </w:r>
-      </w:hyperlink>
-      <w:r>
-        <w:rPr>
-          <w:rFonts w:ascii="Times New Roman" w:eastAsia="Times New Roman" w:hAnsi="Times New Roman" w:cs="Times New Roman"/>
-          <w:sz w:val="24"/>
-          <w:szCs w:val="24"/>
-        </w:rPr>
-        <w:t xml:space="preserve"> </w:t>
-      </w:r>
-      <w:proofErr w:type="gramStart"/>
-      <w:r>
-        <w:rPr>
-          <w:rFonts w:ascii="Times New Roman" w:eastAsia="Times New Roman" w:hAnsi="Times New Roman" w:cs="Times New Roman"/>
-          <w:sz w:val="24"/>
-          <w:szCs w:val="24"/>
-        </w:rPr>
-        <w:t>to</w:t>
-      </w:r>
-      <w:proofErr w:type="gramEnd"/>
-      <w:r>
-        <w:rPr>
-          <w:rFonts w:ascii="Times New Roman" w:eastAsia="Times New Roman" w:hAnsi="Times New Roman" w:cs="Times New Roman"/>
-          <w:sz w:val="24"/>
-          <w:szCs w:val="24"/>
-        </w:rPr>
-        <w:t xml:space="preserve"> reset your password.</w:t>
-      </w:r>
-    </w:p>
-    <w:p>
-      <w:pPr>
-        <w:spacing w:after="0" w:line="240" w:lineRule="auto"/>
-        <w:rPr>
-          <w:rFonts w:ascii="Times New Roman" w:eastAsia="Times New Roman" w:hAnsi="Times New Roman" w:cs="Times New Roman"/>
-          <w:sz w:val="24"/>
-          <w:szCs w:val="24"/>
-        </w:rPr>
-      </w:pPr>
-    </w:p>
-    <w:p>
-      <w:pPr>
-        <w:spacing w:after="0" w:line="240" w:lineRule="auto"/>
-        <w:rPr>
-          <w:rFonts w:ascii="Times New Roman" w:eastAsia="Times New Roman" w:hAnsi="Times New Roman" w:cs="Times New Roman"/>
-          <w:sz w:val="24"/>
-          <w:szCs w:val="24"/>
-        </w:rPr>
-      </w:pPr>
-      <w:r>
-        <w:rPr>
-          <w:rFonts w:ascii="Times New Roman" w:eastAsia="Times New Roman" w:hAnsi="Times New Roman" w:cs="Times New Roman"/>
-          <w:noProof/>
-          <w:sz w:val="24"/>
-          <w:szCs w:val="24"/>
-        </w:rPr>
-        <w:lastRenderedPageBreak/>
-        <w:drawing>
-          <wp:inline distT="0" distB="0" distL="0" distR="0">
-            <wp:extent cx="5943600" cy="2419350"/>
-            <wp:effectExtent l="0" t="0" r="0" b="0"/>
-            <wp:docPr id="5" name="Picture 5"/>
-            <wp:cNvGraphicFramePr>
-              <a:graphicFrameLocks xmlns:a="http://schemas.openxmlformats.org/drawingml/2006/main" noChangeAspect="1"/>
-            </wp:cNvGraphicFramePr>
-            <a:graphic xmlns:a="http://schemas.openxmlformats.org/drawingml/2006/main">
-              <a:graphicData uri="http://schemas.openxmlformats.org/drawingml/2006/picture">
-                <pic:pic xmlns:pic="http://schemas.openxmlformats.org/drawingml/2006/picture">
-                  <pic:nvPicPr>
-                    <pic:cNvPr id="0" name="Picture 4"/>
-                    <pic:cNvPicPr>
-                      <a:picLocks noChangeAspect="1" noChangeArrowheads="1"/>
-                    </pic:cNvPicPr>
-                  </pic:nvPicPr>
-                  <pic:blipFill>
-                    <a:blip r:embed="rId10">
                       <a:extLst>
                         <a:ext uri="{28A0092B-C50C-407E-A947-70E740481C1C}">
                           <a14:useLocalDpi xmlns:a14="http://schemas.microsoft.com/office/drawing/2010/main" val="0"/>
@@ -623,106 +636,6 @@
           <w:szCs w:val="24"/>
         </w:rPr>
       </w:pPr>
-    </w:p>
-    <w:p>
-      <w:pPr>
-        <w:spacing w:after="0" w:line="240" w:lineRule="auto"/>
-        <w:rPr>
-          <w:rFonts w:ascii="Times New Roman" w:eastAsia="Times New Roman" w:hAnsi="Times New Roman" w:cs="Times New Roman"/>
-          <w:sz w:val="24"/>
-          <w:szCs w:val="24"/>
-        </w:rPr>
-      </w:pPr>
-    </w:p>
-    <w:p>
-      <w:pPr>
-        <w:spacing w:after="0" w:line="240" w:lineRule="auto"/>
-        <w:rPr>
-          <w:rFonts w:ascii="Times New Roman" w:eastAsia="Times New Roman" w:hAnsi="Times New Roman" w:cs="Times New Roman"/>
-          <w:sz w:val="24"/>
-          <w:szCs w:val="24"/>
-        </w:rPr>
-      </w:pPr>
-    </w:p>
-    <w:p>
-      <w:pPr>
-        <w:spacing w:after="0" w:line="240" w:lineRule="auto"/>
-        <w:rPr>
-          <w:rFonts w:ascii="Times New Roman" w:eastAsia="Times New Roman" w:hAnsi="Times New Roman" w:cs="Times New Roman"/>
-          <w:sz w:val="24"/>
-          <w:szCs w:val="24"/>
-        </w:rPr>
-      </w:pPr>
-    </w:p>
-    <w:p>
-      <w:pPr>
-        <w:spacing w:after="0" w:line="240" w:lineRule="auto"/>
-        <w:rPr>
-          <w:rFonts w:ascii="Times New Roman" w:eastAsia="Times New Roman" w:hAnsi="Times New Roman" w:cs="Times New Roman"/>
-          <w:sz w:val="24"/>
-          <w:szCs w:val="24"/>
-        </w:rPr>
-      </w:pPr>
-    </w:p>
-    <w:p>
-      <w:pPr>
-        <w:spacing w:after="0" w:line="240" w:lineRule="auto"/>
-        <w:rPr>
-          <w:rFonts w:ascii="Times New Roman" w:eastAsia="Times New Roman" w:hAnsi="Times New Roman" w:cs="Times New Roman"/>
-          <w:sz w:val="24"/>
-          <w:szCs w:val="24"/>
-        </w:rPr>
-      </w:pPr>
-    </w:p>
-    <w:p>
-      <w:pPr>
-        <w:spacing w:after="0" w:line="240" w:lineRule="auto"/>
-        <w:rPr>
-          <w:rFonts w:ascii="Times New Roman" w:eastAsia="Times New Roman" w:hAnsi="Times New Roman" w:cs="Times New Roman"/>
-          <w:sz w:val="24"/>
-          <w:szCs w:val="24"/>
-        </w:rPr>
-      </w:pPr>
-    </w:p>
-    <w:p>
-      <w:pPr>
-        <w:spacing w:after="0" w:line="240" w:lineRule="auto"/>
-        <w:rPr>
-          <w:rFonts w:ascii="Times New Roman" w:eastAsia="Times New Roman" w:hAnsi="Times New Roman" w:cs="Times New Roman"/>
-          <w:sz w:val="24"/>
-          <w:szCs w:val="24"/>
-        </w:rPr>
-      </w:pPr>
-    </w:p>
-    <w:p>
-      <w:pPr>
-        <w:spacing w:after="0" w:line="240" w:lineRule="auto"/>
-        <w:rPr>
-          <w:rFonts w:ascii="Times New Roman" w:eastAsia="Times New Roman" w:hAnsi="Times New Roman" w:cs="Times New Roman"/>
-          <w:sz w:val="24"/>
-          <w:szCs w:val="24"/>
-        </w:rPr>
-      </w:pPr>
-    </w:p>
-    <w:p>
-      <w:pPr>
-        <w:spacing w:after="0" w:line="240" w:lineRule="auto"/>
-        <w:rPr>
-          <w:rFonts w:ascii="Times New Roman" w:eastAsia="Times New Roman" w:hAnsi="Times New Roman" w:cs="Times New Roman"/>
-          <w:sz w:val="24"/>
-          <w:szCs w:val="24"/>
-        </w:rPr>
-      </w:pPr>
-    </w:p>
-    <w:p>
-      <w:pPr>
-        <w:spacing w:after="0" w:line="240" w:lineRule="auto"/>
-        <w:rPr>
-          <w:rFonts w:ascii="Times New Roman" w:eastAsia="Times New Roman" w:hAnsi="Times New Roman" w:cs="Times New Roman"/>
-          <w:sz w:val="24"/>
-          <w:szCs w:val="24"/>
-        </w:rPr>
-      </w:pPr>
       <w:r>
         <w:rPr>
           <w:rFonts w:ascii="Times New Roman" w:eastAsia="Times New Roman" w:hAnsi="Times New Roman" w:cs="Times New Roman"/>
@@ -749,10 +662,10 @@
           <w:szCs w:val="24"/>
         </w:rPr>
         <w:drawing>
-          <wp:inline distT="0" distB="0" distL="0" distR="0">
-            <wp:extent cx="5934075" cy="2066925"/>
+          <wp:inline distT="0" distB="0" distL="0" distR="0" wp14:anchorId="0093482E" wp14:editId="2D44CDE6">
+            <wp:extent cx="5934075" cy="1819275"/>
             <wp:effectExtent l="0" t="0" r="9525" b="9525"/>
-            <wp:docPr id="6" name="Picture 6"/>
+            <wp:docPr id="10" name="Picture 10"/>
             <wp:cNvGraphicFramePr>
               <a:graphicFrameLocks xmlns:a="http://schemas.openxmlformats.org/drawingml/2006/main" noChangeAspect="1"/>
             </wp:cNvGraphicFramePr>
@@ -760,13 +673,13 @@
               <a:graphicData uri="http://schemas.openxmlformats.org/drawingml/2006/picture">
                 <pic:pic xmlns:pic="http://schemas.openxmlformats.org/drawingml/2006/picture">
                   <pic:nvPicPr>
-                    <pic:cNvPr id="0" name="Picture 5"/>
+                    <pic:cNvPr id="0" name="Picture 4"/>
                     <pic:cNvPicPr>
                       <a:picLocks noChangeAspect="1" noChangeArrowheads="1"/>
                     </pic:cNvPicPr>
                   </pic:nvPicPr>
                   <pic:blipFill>
-                    <a:blip r:embed="rId11">
+                    <a:blip r:embed="rId9">
                       <a:extLst>
                         <a:ext uri="{28A0092B-C50C-407E-A947-70E740481C1C}">
                           <a14:useLocalDpi xmlns:a14="http://schemas.microsoft.com/office/drawing/2010/main" val="0"/>
@@ -781,7 +694,7 @@
                   <pic:spPr bwMode="auto">
                     <a:xfrm>
                       <a:off x="0" y="0"/>
-                      <a:ext cx="5934075" cy="2066925"/>
+                      <a:ext cx="5934075" cy="1819275"/>
                     </a:xfrm>
                     <a:prstGeom prst="rect">
                       <a:avLst/>
@@ -837,6 +750,7 @@
           <w:szCs w:val="36"/>
           <w:bdr w:val="single" w:sz="12" w:space="2" w:color="56DF00" w:frame="1"/>
         </w:rPr>
+        <w:lastRenderedPageBreak/>
         <w:t>2</w:t>
       </w:r>
       <w:r>
@@ -889,7 +803,6 @@
           <w:szCs w:val="36"/>
           <w:bdr w:val="single" w:sz="12" w:space="2" w:color="D9DE00" w:frame="1"/>
         </w:rPr>
-        <w:lastRenderedPageBreak/>
         <w:t>3</w:t>
       </w:r>
       <w:r>
@@ -918,7 +831,23 @@
           <w:sz w:val="24"/>
           <w:szCs w:val="24"/>
         </w:rPr>
-        <w:t>As a Steering or P&amp;P Committee member, you can leave comments and approve or deny a publication. Next to your name on the publication details page, you will see a link that says "Create Review". Clicking this will open a text field where you can enter your comments, and if you are on the Steering Committee, it will let you enter your writing group nomination. Once you are satisfied with your review, you can click "Save Review".</w:t>
+        <w:t>As a Steering or P&amp;P Committee member, you can leave comments and approve or deny a publication. Next to your name on the publication details page, you will see a link that says "Create Review". Clicking this will open a text field where you can enter your comments, and if you are on the Steering Committee, it will let you enter your writing group nomination. Once you are satisfied with your review, you can clic</w:t>
+      </w:r>
+      <w:r>
+        <w:rPr>
+          <w:rFonts w:ascii="Times New Roman" w:eastAsia="Times New Roman" w:hAnsi="Times New Roman" w:cs="Times New Roman"/>
+          <w:sz w:val="24"/>
+          <w:szCs w:val="24"/>
+        </w:rPr>
+        <w:t>k “Save Review”</w:t>
+      </w:r>
+      <w:r>
+        <w:rPr>
+          <w:rFonts w:ascii="Times New Roman" w:eastAsia="Times New Roman" w:hAnsi="Times New Roman" w:cs="Times New Roman"/>
+          <w:sz w:val="24"/>
+          <w:szCs w:val="24"/>
+        </w:rPr>
+        <w:t>.</w:t>
       </w:r>
     </w:p>
     <w:p>
@@ -970,7 +899,23 @@
           <w:sz w:val="24"/>
           <w:szCs w:val="24"/>
         </w:rPr>
-        <w:t>Occasionally you will receive an email from the CHAT Publication website. This email may typically instruct you to create a review for the publication. Just click the link, login, review the publication proposal, find your name, and select "Create Review".</w:t>
+        <w:t xml:space="preserve">Occasionally you will receive an email from the CHAT Publication website. This email may typically instruct you to create a review for the publication. Just click the link, login, review the publication proposal, find </w:t>
+      </w:r>
+      <w:r>
+        <w:rPr>
+          <w:rFonts w:ascii="Times New Roman" w:eastAsia="Times New Roman" w:hAnsi="Times New Roman" w:cs="Times New Roman"/>
+          <w:sz w:val="24"/>
+          <w:szCs w:val="24"/>
+        </w:rPr>
+        <w:t>your name, and select “Create Review”</w:t>
+      </w:r>
+      <w:r>
+        <w:rPr>
+          <w:rFonts w:ascii="Times New Roman" w:eastAsia="Times New Roman" w:hAnsi="Times New Roman" w:cs="Times New Roman"/>
+          <w:sz w:val="24"/>
+          <w:szCs w:val="24"/>
+        </w:rPr>
+        <w:t>.</w:t>
       </w:r>
     </w:p>
     <w:p/>
@@ -1001,7 +946,7 @@
       </w:pPr>
     </w:pPrDefault>
   </w:docDefaults>
-  <w:latentStyles w:defLockedState="0" w:defUIPriority="99" w:defSemiHidden="1" w:defUnhideWhenUsed="1" w:defQFormat="0" w:count="267">
+  <w:latentStyles w:defLockedState="0" w:defUIPriority="99" w:defSemiHidden="1" w:defUnhideWhenUsed="1" w:defQFormat="0" w:count="276">
     <w:lsdException w:name="Normal" w:semiHidden="0" w:uiPriority="0" w:unhideWhenUsed="0" w:qFormat="1"/>
     <w:lsdException w:name="heading 1" w:semiHidden="0" w:uiPriority="9" w:unhideWhenUsed="0" w:qFormat="1"/>
     <w:lsdException w:name="heading 2" w:uiPriority="9" w:qFormat="1"/>
@@ -1250,7 +1195,7 @@
 </file>
 
 <file path=word/stylesWithEffects.xml><?xml version="1.0" encoding="utf-8"?>
-<w:styles xmlns:wpc="http://schemas.microsoft.com/office/word/2010/wordprocessingCanvas" xmlns:mc="http://schemas.openxmlformats.org/markup-compatibility/2006" xmlns:o="urn:schemas-microsoft-com:office:office" xmlns:r="http://schemas.openxmlformats.org/officeDocument/2006/relationships" xmlns:m="http://schemas.openxmlformats.org/officeDocument/2006/math" xmlns:v="urn:schemas-microsoft-com:vml" xmlns:wp14="http://schemas.microsoft.com/office/word/2010/wordprocessingDrawing" xmlns:wp="http://schemas.openxmlformats.org/drawingml/2006/wordprocessingDrawing" xmlns:w10="urn:schemas-microsoft-com:office:word" xmlns:w="http://schemas.openxmlformats.org/wordprocessingml/2006/main" xmlns:w14="http://schemas.microsoft.com/office/word/2010/wordml" xmlns:wpg="http://schemas.microsoft.com/office/word/2010/wordprocessingGroup" xmlns:wpi="http://schemas.microsoft.com/office/word/2010/wordprocessingInk" xmlns:wne="http://schemas.microsoft.com/office/word/2006/wordml" xmlns:wps="http://schemas.microsoft.com/office/word/2010/wordprocessingShape" mc:Ignorable="w14 wp14">
+<w:styles xmlns:wpc="http://schemas.microsoft.com/office/word/2010/wordprocessingCanvas" xmlns:mo="http://schemas.microsoft.com/office/mac/office/2008/main" xmlns:mc="http://schemas.openxmlformats.org/markup-compatibility/2006" xmlns:mv="urn:schemas-microsoft-com:mac:vml" xmlns:o="urn:schemas-microsoft-com:office:office" xmlns:r="http://schemas.openxmlformats.org/officeDocument/2006/relationships" xmlns:m="http://schemas.openxmlformats.org/officeDocument/2006/math" xmlns:v="urn:schemas-microsoft-com:vml" xmlns:wp14="http://schemas.microsoft.com/office/word/2010/wordprocessingDrawing" xmlns:wp="http://schemas.openxmlformats.org/drawingml/2006/wordprocessingDrawing" xmlns:w10="urn:schemas-microsoft-com:office:word" xmlns:w="http://schemas.openxmlformats.org/wordprocessingml/2006/main" xmlns:w14="http://schemas.microsoft.com/office/word/2010/wordml" xmlns:wpg="http://schemas.microsoft.com/office/word/2010/wordprocessingGroup" xmlns:wpi="http://schemas.microsoft.com/office/word/2010/wordprocessingInk" xmlns:wne="http://schemas.microsoft.com/office/word/2006/wordml" xmlns:wps="http://schemas.microsoft.com/office/word/2010/wordprocessingShape" mc:Ignorable="w14 wp14">
   <w:docDefaults>
     <w:rPrDefault>
       <w:rPr>
@@ -1266,7 +1211,7 @@
       </w:pPr>
     </w:pPrDefault>
   </w:docDefaults>
-  <w:latentStyles w:defLockedState="0" w:defUIPriority="99" w:defSemiHidden="1" w:defUnhideWhenUsed="1" w:defQFormat="0" w:count="267">
+  <w:latentStyles w:defLockedState="0" w:defUIPriority="99" w:defSemiHidden="1" w:defUnhideWhenUsed="1" w:defQFormat="0" w:count="276">
     <w:lsdException w:name="Normal" w:semiHidden="0" w:uiPriority="0" w:unhideWhenUsed="0" w:qFormat="1"/>
     <w:lsdException w:name="heading 1" w:semiHidden="0" w:uiPriority="9" w:unhideWhenUsed="0" w:qFormat="1"/>
     <w:lsdException w:name="heading 2" w:uiPriority="9" w:qFormat="1"/>

</xml_diff>